<commit_message>
Assessment of completeness - not very
</commit_message>
<xml_diff>
--- a/Draft 3.docx
+++ b/Draft 3.docx
@@ -89,11 +89,16 @@
         <w:t>of the most widely used</w:t>
       </w:r>
       <w:r>
-        <w:t xml:space="preserve"> ways to optimise such terrain mesh</w:t>
+        <w:t xml:space="preserve"> ways to optimise such terrain </w:t>
+      </w:r>
+      <w:proofErr w:type="gramStart"/>
+      <w:r>
+        <w:t>mesh</w:t>
       </w:r>
       <w:r>
         <w:t>es;</w:t>
       </w:r>
+      <w:proofErr w:type="gramEnd"/>
     </w:p>
     <w:p>
       <w:pPr>
@@ -514,7 +519,15 @@
         </w:numPr>
       </w:pPr>
       <w:r>
-        <w:t>Rendering performance, the GPU doesn’t need to do as much work to render a smaller meshes, allowing the application to render more meshes, or render more frames in a given unit of time.</w:t>
+        <w:t xml:space="preserve">Rendering performance, the GPU doesn’t need to do as much work to render a smaller meshes, allowing the application to render more meshes, or render more frames </w:t>
+      </w:r>
+      <w:proofErr w:type="gramStart"/>
+      <w:r>
+        <w:t>in a given</w:t>
+      </w:r>
+      <w:proofErr w:type="gramEnd"/>
+      <w:r>
+        <w:t xml:space="preserve"> unit of time.</w:t>
       </w:r>
     </w:p>
     <w:p>
@@ -957,7 +970,15 @@
     </w:p>
     <w:p>
       <w:r>
-        <w:t>This paper will compare these two algorithms on simplex-based generated convex terrain geometry and also compare the simplification algorithms to a low-resolution terrain geometry.</w:t>
+        <w:t xml:space="preserve">This paper will compare these two algorithms on simplex-based generated convex terrain geometry </w:t>
+      </w:r>
+      <w:proofErr w:type="gramStart"/>
+      <w:r>
+        <w:t>and also</w:t>
+      </w:r>
+      <w:proofErr w:type="gramEnd"/>
+      <w:r>
+        <w:t xml:space="preserve"> compare the simplification algorithms to a low-resolution terrain geometry.</w:t>
       </w:r>
     </w:p>
     <w:p>
@@ -988,7 +1009,15 @@
         <w:t>the</w:t>
       </w:r>
       <w:r>
-        <w:t xml:space="preserve"> algorithms is similar to heightmap generation but directly displaces vertices in their local up direction around a spherical like body resembling a planet. The resultant mesh is convex.</w:t>
+        <w:t xml:space="preserve"> algorithms is </w:t>
+      </w:r>
+      <w:proofErr w:type="gramStart"/>
+      <w:r>
+        <w:t>similar to</w:t>
+      </w:r>
+      <w:proofErr w:type="gramEnd"/>
+      <w:r>
+        <w:t xml:space="preserve"> heightmap generation but directly displaces vertices in their local up direction around a spherical like body resembling a planet. The resultant mesh is convex.</w:t>
       </w:r>
     </w:p>
     <w:p>
@@ -2973,7 +3002,15 @@
                             </w:r>
                             <w:proofErr w:type="spellEnd"/>
                             <w:r>
-                              <w:t>("H:Stats/tests_data.csv")</w:t>
+                              <w:t>("</w:t>
+                            </w:r>
+                            <w:proofErr w:type="gramStart"/>
+                            <w:r>
+                              <w:t>H:Stats/tests_data.csv</w:t>
+                            </w:r>
+                            <w:proofErr w:type="gramEnd"/>
+                            <w:r>
+                              <w:t>")</w:t>
                             </w:r>
                           </w:p>
                           <w:p>
@@ -3064,7 +3101,15 @@
                       </w:r>
                       <w:proofErr w:type="spellEnd"/>
                       <w:r>
-                        <w:t>("H:Stats/tests_data.csv")</w:t>
+                        <w:t>("</w:t>
+                      </w:r>
+                      <w:proofErr w:type="gramStart"/>
+                      <w:r>
+                        <w:t>H:Stats/tests_data.csv</w:t>
+                      </w:r>
+                      <w:proofErr w:type="gramEnd"/>
+                      <w:r>
+                        <w:t>")</w:t>
                       </w:r>
                     </w:p>
                     <w:p>
@@ -3247,7 +3292,7 @@
         <w:pStyle w:val="CommentText"/>
       </w:pPr>
       <w:r>
-        <w:t>Factorio</w:t>
+        <w:t>RimWorld</w:t>
       </w:r>
     </w:p>
   </w:comment>
@@ -4876,6 +4921,18 @@
       <w:shd w:val="clear" w:color="auto" w:fill="E1DFDD"/>
     </w:rPr>
   </w:style>
+  <w:style w:type="character" w:styleId="FollowedHyperlink">
+    <w:name w:val="FollowedHyperlink"/>
+    <w:basedOn w:val="DefaultParagraphFont"/>
+    <w:uiPriority w:val="99"/>
+    <w:semiHidden/>
+    <w:unhideWhenUsed/>
+    <w:rsid w:val="006E0C03"/>
+    <w:rPr>
+      <w:color w:val="96607D" w:themeColor="followedHyperlink"/>
+      <w:u w:val="single"/>
+    </w:rPr>
+  </w:style>
 </w:styles>
 </file>
 

</xml_diff>